<commit_message>
Produced ISTR paper draft
</commit_message>
<xml_diff>
--- a/paper/istr-missionaccomp-notes-20180605.docx
+++ b/paper/istr-missionaccomp-notes-20180605.docx
@@ -17,8 +17,21 @@
     </w:p>
     <w:p>
       <w:r>
+        <w:t>Add to abstract and paper: “</w:t>
+      </w:r>
+      <w:r>
+        <w:t>We reflect on the advantages and disadvantages of employing large-scale regulatory data to study this outcome and outline plans to develop this research further.</w:t>
+      </w:r>
+      <w:r>
+        <w:t>”</w:t>
+      </w:r>
+    </w:p>
+    <w:p>
+      <w:r>
         <w:t>It looks like we can study dissolution across the three jurisdictions, though not without some measurement issues:</w:t>
       </w:r>
+      <w:bookmarkStart w:id="0" w:name="_GoBack"/>
+      <w:bookmarkEnd w:id="0"/>
     </w:p>
     <w:p>
       <w:pPr>
@@ -29,13 +42,8 @@
         </w:numPr>
       </w:pPr>
       <w:r>
-        <w:t>New Zealand: ‘Voluntary’ captures other reasons besides winding up, though we may be able to disaggregate in the data.</w:t>
+        <w:t>New Zealand: ‘Voluntary’ captures other reasons besides winding up, though we may be able to disaggregate in the data. Also, what does “failed” mean in this jurisdiction?</w:t>
       </w:r>
-      <w:r>
-        <w:t xml:space="preserve"> Also, what does “failed” mean in this jurisdiction?</w:t>
-      </w:r>
-      <w:bookmarkStart w:id="0" w:name="_GoBack"/>
-      <w:bookmarkEnd w:id="0"/>
     </w:p>
     <w:p>
       <w:pPr>

</xml_diff>